<commit_message>
Minor updates to design doc and readme.
</commit_message>
<xml_diff>
--- a/Schnieder_Myers_Polonia_doc.docx
+++ b/Schnieder_Myers_Polonia_doc.docx
@@ -1,6 +1,6 @@
 
 <file path=word/document.xml><?xml version="1.0" encoding="utf-8"?>
-<w:document xmlns:wpc="http://schemas.microsoft.com/office/word/2010/wordprocessingCanvas" xmlns:cx="http://schemas.microsoft.com/office/drawing/2014/chartex" xmlns:cx1="http://schemas.microsoft.com/office/drawing/2015/9/8/chartex" xmlns:cx2="http://schemas.microsoft.com/office/drawing/2015/10/21/chartex" xmlns:cx3="http://schemas.microsoft.com/office/drawing/2016/5/9/chartex" xmlns:cx4="http://schemas.microsoft.com/office/drawing/2016/5/10/chartex" xmlns:cx5="http://schemas.microsoft.com/office/drawing/2016/5/11/chartex" xmlns:cx6="http://schemas.microsoft.com/office/drawing/2016/5/12/chartex" xmlns:cx7="http://schemas.microsoft.com/office/drawing/2016/5/13/chartex" xmlns:cx8="http://schemas.microsoft.com/office/drawing/2016/5/14/chartex" xmlns:mc="http://schemas.openxmlformats.org/markup-compatibility/2006" xmlns:aink="http://schemas.microsoft.com/office/drawing/2016/ink" xmlns:am3d="http://schemas.microsoft.com/office/drawing/2017/model3d" xmlns:o="urn:schemas-microsoft-com:office:office" xmlns:r="http://schemas.openxmlformats.org/officeDocument/2006/relationships" xmlns:m="http://schemas.openxmlformats.org/officeDocument/2006/math" xmlns:v="urn:schemas-microsoft-com:vml" xmlns:wp14="http://schemas.microsoft.com/office/word/2010/wordprocessingDrawing" xmlns:wp="http://schemas.openxmlformats.org/drawingml/2006/wordprocessingDrawing" xmlns:w10="urn:schemas-microsoft-com:office:word" xmlns:w="http://schemas.openxmlformats.org/wordprocessingml/2006/main" xmlns:w14="http://schemas.microsoft.com/office/word/2010/wordml" xmlns:w15="http://schemas.microsoft.com/office/word/2012/wordml" xmlns:w16cid="http://schemas.microsoft.com/office/word/2016/wordml/cid" xmlns:w16se="http://schemas.microsoft.com/office/word/2015/wordml/symex" xmlns:wpg="http://schemas.microsoft.com/office/word/2010/wordprocessingGroup" xmlns:wpi="http://schemas.microsoft.com/office/word/2010/wordprocessingInk" xmlns:wne="http://schemas.microsoft.com/office/word/2006/wordml" xmlns:wps="http://schemas.microsoft.com/office/word/2010/wordprocessingShape" mc:Ignorable="w14 w15 w16se w16cid wp14">
+<w:document xmlns:wpc="http://schemas.microsoft.com/office/word/2010/wordprocessingCanvas" xmlns:mo="http://schemas.microsoft.com/office/mac/office/2008/main" xmlns:mc="http://schemas.openxmlformats.org/markup-compatibility/2006" xmlns:mv="urn:schemas-microsoft-com:mac:vml" xmlns:o="urn:schemas-microsoft-com:office:office" xmlns:r="http://schemas.openxmlformats.org/officeDocument/2006/relationships" xmlns:m="http://schemas.openxmlformats.org/officeDocument/2006/math" xmlns:v="urn:schemas-microsoft-com:vml" xmlns:wp14="http://schemas.microsoft.com/office/word/2010/wordprocessingDrawing" xmlns:wp="http://schemas.openxmlformats.org/drawingml/2006/wordprocessingDrawing" xmlns:w10="urn:schemas-microsoft-com:office:word" xmlns:w="http://schemas.openxmlformats.org/wordprocessingml/2006/main" xmlns:w14="http://schemas.microsoft.com/office/word/2010/wordml" xmlns:w15="http://schemas.microsoft.com/office/word/2012/wordml" xmlns:wpg="http://schemas.microsoft.com/office/word/2010/wordprocessingGroup" xmlns:wpi="http://schemas.microsoft.com/office/word/2010/wordprocessingInk" xmlns:wne="http://schemas.microsoft.com/office/word/2006/wordml" xmlns:wps="http://schemas.microsoft.com/office/word/2010/wordprocessingShape" mc:Ignorable="w14 w15 wp14">
   <w:body>
     <w:p>
       <w:pPr>
@@ -41,23 +41,7 @@
           <w:sz w:val="24"/>
           <w:szCs w:val="24"/>
         </w:rPr>
-        <w:t xml:space="preserve">November </w:t>
-      </w:r>
-      <w:r>
-        <w:rPr>
-          <w:rFonts w:ascii="Times New Roman" w:hAnsi="Times New Roman" w:cs="Times New Roman"/>
-          <w:sz w:val="24"/>
-          <w:szCs w:val="24"/>
-        </w:rPr>
-        <w:t>17</w:t>
-      </w:r>
-      <w:r>
-        <w:rPr>
-          <w:rFonts w:ascii="Times New Roman" w:hAnsi="Times New Roman" w:cs="Times New Roman"/>
-          <w:sz w:val="24"/>
-          <w:szCs w:val="24"/>
-        </w:rPr>
-        <w:t>, 2019</w:t>
+        <w:t>November 17, 2019</w:t>
       </w:r>
     </w:p>
     <w:p>
@@ -185,25 +169,23 @@
           <w:sz w:val="24"/>
           <w:szCs w:val="24"/>
         </w:rPr>
-        <w:t xml:space="preserve">Phase 4’s purpose is to implement a more enhanced version of Phase 3. This time we must implement RDT 3.0 with bit-errors and losses over an unreliable UDP. </w:t>
-      </w:r>
-      <w:proofErr w:type="gramStart"/>
-      <w:r>
-        <w:rPr>
-          <w:rFonts w:ascii="Times New Roman" w:hAnsi="Times New Roman" w:cs="Times New Roman"/>
-          <w:sz w:val="24"/>
-          <w:szCs w:val="24"/>
-        </w:rPr>
-        <w:t>So</w:t>
-      </w:r>
-      <w:proofErr w:type="gramEnd"/>
-      <w:r>
-        <w:rPr>
-          <w:rFonts w:ascii="Times New Roman" w:hAnsi="Times New Roman" w:cs="Times New Roman"/>
-          <w:sz w:val="24"/>
-          <w:szCs w:val="24"/>
-        </w:rPr>
-        <w:t xml:space="preserve"> it must be able to withstand data packet and ACK packet loss. The image is broken into packets and sent through the UDP sockets but to handle packet loss must use a countdown timer; receiver needs to put the packets received in order. </w:t>
+        <w:t xml:space="preserve">Phase 4’s purpose is to implement a more enhanced version of </w:t>
+      </w:r>
+      <w:r>
+        <w:rPr>
+          <w:rFonts w:ascii="Times New Roman" w:hAnsi="Times New Roman" w:cs="Times New Roman"/>
+          <w:sz w:val="24"/>
+          <w:szCs w:val="24"/>
+        </w:rPr>
+        <w:t>reliable data transfer</w:t>
+      </w:r>
+      <w:r>
+        <w:rPr>
+          <w:rFonts w:ascii="Times New Roman" w:hAnsi="Times New Roman" w:cs="Times New Roman"/>
+          <w:sz w:val="24"/>
+          <w:szCs w:val="24"/>
+        </w:rPr>
+        <w:t xml:space="preserve">. This time we must implement RDT 3.0 with bit-errors and losses over an unreliable UDP. So it must be able to withstand data packet and ACK packet loss. The image is broken into packets and sent through the UDP sockets but to handle packet loss must use a countdown timer; receiver needs to put the packets received in order. </w:t>
       </w:r>
     </w:p>
     <w:p>
@@ -335,9 +317,9 @@
           <w:noProof/>
         </w:rPr>
         <w:drawing>
-          <wp:inline distT="0" distB="0" distL="0" distR="0" wp14:anchorId="50642B3F" wp14:editId="2972AAD5">
-            <wp:extent cx="4907280" cy="3483330"/>
-            <wp:effectExtent l="0" t="0" r="7620" b="3175"/>
+          <wp:inline distT="0" distB="0" distL="0" distR="0" wp14:anchorId="50642B3F" wp14:editId="3AB09882">
+            <wp:extent cx="6319324" cy="4485640"/>
+            <wp:effectExtent l="0" t="0" r="5715" b="10160"/>
             <wp:docPr id="2" name="Picture 2"/>
             <wp:cNvGraphicFramePr>
               <a:graphicFrameLocks xmlns:a="http://schemas.openxmlformats.org/drawingml/2006/main" noChangeAspect="1"/>
@@ -358,7 +340,7 @@
                   <pic:spPr>
                     <a:xfrm>
                       <a:off x="0" y="0"/>
-                      <a:ext cx="4916327" cy="3489752"/>
+                      <a:ext cx="6353990" cy="4510247"/>
                     </a:xfrm>
                     <a:prstGeom prst="rect">
                       <a:avLst/>
@@ -393,7 +375,23 @@
           <w:sz w:val="24"/>
           <w:szCs w:val="24"/>
         </w:rPr>
-        <w:t xml:space="preserve">Until all the data is read in, the packets are added to the packet list. First bytes are extracted into packet; line 53 shows that if the data leftover from the making process is less than a packet then its set to an empty list separate from the loop. Line 57 makes a checksum for the packet using the data from the while loop above.  </w:t>
+        <w:t xml:space="preserve">Until all the data is read in, the packets are added to the packet list. First bytes are extracted into packet; line 53 shows that if the data leftover from the making process is less than a packet then </w:t>
+      </w:r>
+      <w:r>
+        <w:rPr>
+          <w:rFonts w:ascii="Times New Roman" w:hAnsi="Times New Roman" w:cs="Times New Roman"/>
+          <w:sz w:val="24"/>
+          <w:szCs w:val="24"/>
+        </w:rPr>
+        <w:t>the packet is filled with the remaining data, and then we set data to an empty array to exit the while loop.</w:t>
+      </w:r>
+      <w:r>
+        <w:rPr>
+          <w:rFonts w:ascii="Times New Roman" w:hAnsi="Times New Roman" w:cs="Times New Roman"/>
+          <w:sz w:val="24"/>
+          <w:szCs w:val="24"/>
+        </w:rPr>
+        <w:t xml:space="preserve"> Line 57 makes a checksum for the packet using the data from the while loop above.  </w:t>
       </w:r>
       <w:r>
         <w:rPr>
@@ -427,9 +425,9 @@
         </w:rPr>
         <w:lastRenderedPageBreak/>
         <w:drawing>
-          <wp:inline distT="0" distB="0" distL="0" distR="0" wp14:anchorId="2A45D30E" wp14:editId="4A682DD7">
-            <wp:extent cx="5206159" cy="3375660"/>
-            <wp:effectExtent l="0" t="0" r="0" b="0"/>
+          <wp:inline distT="0" distB="0" distL="0" distR="0" wp14:anchorId="2A45D30E" wp14:editId="6DE7C99F">
+            <wp:extent cx="6526306" cy="4231640"/>
+            <wp:effectExtent l="0" t="0" r="1905" b="10160"/>
             <wp:docPr id="3" name="Picture 3"/>
             <wp:cNvGraphicFramePr>
               <a:graphicFrameLocks xmlns:a="http://schemas.openxmlformats.org/drawingml/2006/main" noChangeAspect="1"/>
@@ -450,7 +448,7 @@
                   <pic:spPr>
                     <a:xfrm>
                       <a:off x="0" y="0"/>
-                      <a:ext cx="5212209" cy="3379583"/>
+                      <a:ext cx="6538432" cy="4239502"/>
                     </a:xfrm>
                     <a:prstGeom prst="rect">
                       <a:avLst/>
@@ -493,7 +491,23 @@
           <w:sz w:val="24"/>
           <w:szCs w:val="24"/>
         </w:rPr>
-        <w:t xml:space="preserve"> are the socket for the data to be sent through, the actual packets, addresses and destination numbers, and the data/ACK </w:t>
+        <w:t xml:space="preserve"> are the socket for t</w:t>
+      </w:r>
+      <w:r>
+        <w:rPr>
+          <w:rFonts w:ascii="Times New Roman" w:hAnsi="Times New Roman" w:cs="Times New Roman"/>
+          <w:sz w:val="24"/>
+          <w:szCs w:val="24"/>
+        </w:rPr>
+        <w:t xml:space="preserve">he data to be sent through, the </w:t>
+      </w:r>
+      <w:r>
+        <w:rPr>
+          <w:rFonts w:ascii="Times New Roman" w:hAnsi="Times New Roman" w:cs="Times New Roman"/>
+          <w:sz w:val="24"/>
+          <w:szCs w:val="24"/>
+        </w:rPr>
+        <w:t xml:space="preserve">packets, addresses and destination numbers, and the data/ACK </w:t>
       </w:r>
       <w:r>
         <w:rPr>
@@ -527,9 +541,9 @@
         </w:rPr>
         <w:lastRenderedPageBreak/>
         <w:drawing>
-          <wp:inline distT="0" distB="0" distL="0" distR="0" wp14:anchorId="3E8D8AFC" wp14:editId="12DD88DF">
-            <wp:extent cx="5163359" cy="4000500"/>
-            <wp:effectExtent l="0" t="0" r="0" b="0"/>
+          <wp:inline distT="0" distB="0" distL="0" distR="0" wp14:anchorId="3E8D8AFC" wp14:editId="3EF04CC3">
+            <wp:extent cx="6337935" cy="4910545"/>
+            <wp:effectExtent l="0" t="0" r="12065" b="0"/>
             <wp:docPr id="4" name="Picture 4"/>
             <wp:cNvGraphicFramePr>
               <a:graphicFrameLocks xmlns:a="http://schemas.openxmlformats.org/drawingml/2006/main" noChangeAspect="1"/>
@@ -550,7 +564,7 @@
                   <pic:spPr>
                     <a:xfrm>
                       <a:off x="0" y="0"/>
-                      <a:ext cx="5168504" cy="4004486"/>
+                      <a:ext cx="6356562" cy="4924977"/>
                     </a:xfrm>
                     <a:prstGeom prst="rect">
                       <a:avLst/>
@@ -577,7 +591,49 @@
           <w:sz w:val="24"/>
           <w:szCs w:val="24"/>
         </w:rPr>
-        <w:t>While we still have packets to send, packets are sent as the received ack and checksum are initialized. Line 109 takes in the ACK</w:t>
+        <w:t>While we still have pack</w:t>
+      </w:r>
+      <w:r>
+        <w:rPr>
+          <w:rFonts w:ascii="Times New Roman" w:hAnsi="Times New Roman" w:cs="Times New Roman"/>
+          <w:sz w:val="24"/>
+          <w:szCs w:val="24"/>
+        </w:rPr>
+        <w:t>ets to send, packets are sent and</w:t>
+      </w:r>
+      <w:r>
+        <w:rPr>
+          <w:rFonts w:ascii="Times New Roman" w:hAnsi="Times New Roman" w:cs="Times New Roman"/>
+          <w:sz w:val="24"/>
+          <w:szCs w:val="24"/>
+        </w:rPr>
+        <w:t xml:space="preserve"> the received </w:t>
+      </w:r>
+      <w:proofErr w:type="spellStart"/>
+      <w:r>
+        <w:rPr>
+          <w:rFonts w:ascii="Times New Roman" w:hAnsi="Times New Roman" w:cs="Times New Roman"/>
+          <w:sz w:val="24"/>
+          <w:szCs w:val="24"/>
+        </w:rPr>
+        <w:t>ack</w:t>
+      </w:r>
+      <w:proofErr w:type="spellEnd"/>
+      <w:r>
+        <w:rPr>
+          <w:rFonts w:ascii="Times New Roman" w:hAnsi="Times New Roman" w:cs="Times New Roman"/>
+          <w:sz w:val="24"/>
+          <w:szCs w:val="24"/>
+        </w:rPr>
+        <w:t xml:space="preserve"> and checksum are initialized</w:t>
+      </w:r>
+      <w:r>
+        <w:rPr>
+          <w:rFonts w:ascii="Times New Roman" w:hAnsi="Times New Roman" w:cs="Times New Roman"/>
+          <w:sz w:val="24"/>
+          <w:szCs w:val="24"/>
+        </w:rPr>
+        <w:t>. Line 109 takes in the response from the receiver</w:t>
       </w:r>
       <w:r>
         <w:rPr>
@@ -603,25 +659,71 @@
           <w:sz w:val="24"/>
           <w:szCs w:val="24"/>
         </w:rPr>
-        <w:t xml:space="preserve"> set equal to the length of the packets. The received ACK and checksum are set equal to the received data integer/strings.  Line 122 starts the corruption process with the received data; ACK is also corrupted. If both are equal to the “b’111111111111111111111111’” statement is </w:t>
-      </w:r>
-      <w:proofErr w:type="spellStart"/>
-      <w:r>
-        <w:rPr>
-          <w:rFonts w:ascii="Times New Roman" w:hAnsi="Times New Roman" w:cs="Times New Roman"/>
-          <w:sz w:val="24"/>
-          <w:szCs w:val="24"/>
-        </w:rPr>
-        <w:t>prtined</w:t>
-      </w:r>
-      <w:proofErr w:type="spellEnd"/>
-      <w:r>
-        <w:rPr>
-          <w:rFonts w:ascii="Times New Roman" w:hAnsi="Times New Roman" w:cs="Times New Roman"/>
-          <w:sz w:val="24"/>
-          <w:szCs w:val="24"/>
-        </w:rPr>
-        <w:t xml:space="preserve"> saying that ACK and Checksum are received for the string number for each packet. If </w:t>
+        <w:t xml:space="preserve"> set equal to the length of the packets</w:t>
+      </w:r>
+      <w:r>
+        <w:rPr>
+          <w:rFonts w:ascii="Times New Roman" w:hAnsi="Times New Roman" w:cs="Times New Roman"/>
+          <w:sz w:val="24"/>
+          <w:szCs w:val="24"/>
+        </w:rPr>
+        <w:t xml:space="preserve"> to exit the while loop</w:t>
+      </w:r>
+      <w:r>
+        <w:rPr>
+          <w:rFonts w:ascii="Times New Roman" w:hAnsi="Times New Roman" w:cs="Times New Roman"/>
+          <w:sz w:val="24"/>
+          <w:szCs w:val="24"/>
+        </w:rPr>
+        <w:t>. The received ACK and checksum are set equal to the received data integer/strings.  Line 122 starts the corruption process with the received data; ACK is also corrupted.</w:t>
+      </w:r>
+      <w:r>
+        <w:rPr>
+          <w:rFonts w:ascii="Times New Roman" w:hAnsi="Times New Roman" w:cs="Times New Roman"/>
+          <w:sz w:val="24"/>
+          <w:szCs w:val="24"/>
+        </w:rPr>
+        <w:t xml:space="preserve"> The corruption methods take parameters for the probability of corruption, when this is set to 0 it is essentially performing no operation and would run as normal without any corruption.</w:t>
+      </w:r>
+      <w:r>
+        <w:rPr>
+          <w:rFonts w:ascii="Times New Roman" w:hAnsi="Times New Roman" w:cs="Times New Roman"/>
+          <w:sz w:val="24"/>
+          <w:szCs w:val="24"/>
+        </w:rPr>
+        <w:t xml:space="preserve"> </w:t>
+      </w:r>
+      <w:r>
+        <w:rPr>
+          <w:rFonts w:ascii="Times New Roman" w:hAnsi="Times New Roman" w:cs="Times New Roman"/>
+          <w:sz w:val="24"/>
+          <w:szCs w:val="24"/>
+        </w:rPr>
+        <w:t>If the ACK and checksum are correct, a message is logged</w:t>
+      </w:r>
+      <w:r>
+        <w:rPr>
+          <w:rFonts w:ascii="Times New Roman" w:hAnsi="Times New Roman" w:cs="Times New Roman"/>
+          <w:sz w:val="24"/>
+          <w:szCs w:val="24"/>
+        </w:rPr>
+        <w:t xml:space="preserve"> saying that ACK and Checksum are received for </w:t>
+      </w:r>
+      <w:r>
+        <w:rPr>
+          <w:rFonts w:ascii="Times New Roman" w:hAnsi="Times New Roman" w:cs="Times New Roman"/>
+          <w:sz w:val="24"/>
+          <w:szCs w:val="24"/>
+        </w:rPr>
+        <w:t>the packet</w:t>
+      </w:r>
+      <w:r>
+        <w:rPr>
+          <w:rFonts w:ascii="Times New Roman" w:hAnsi="Times New Roman" w:cs="Times New Roman"/>
+          <w:sz w:val="24"/>
+          <w:szCs w:val="24"/>
+        </w:rPr>
+        <w:t xml:space="preserve">. If </w:t>
       </w:r>
       <w:r>
         <w:rPr>
@@ -637,18 +739,8 @@
           <w:sz w:val="24"/>
           <w:szCs w:val="24"/>
         </w:rPr>
-        <w:t xml:space="preserve"> an error statement is </w:t>
-      </w:r>
-      <w:proofErr w:type="gramStart"/>
-      <w:r>
-        <w:rPr>
-          <w:rFonts w:ascii="Times New Roman" w:hAnsi="Times New Roman" w:cs="Times New Roman"/>
-          <w:sz w:val="24"/>
-          <w:szCs w:val="24"/>
-        </w:rPr>
-        <w:t>outputted</w:t>
-      </w:r>
-      <w:proofErr w:type="gramEnd"/>
+        <w:t xml:space="preserve"> an error statement is outputted</w:t>
+      </w:r>
       <w:r>
         <w:rPr>
           <w:rFonts w:ascii="Times New Roman" w:hAnsi="Times New Roman" w:cs="Times New Roman"/>
@@ -671,9 +763,9 @@
           <w:noProof/>
         </w:rPr>
         <w:drawing>
-          <wp:inline distT="0" distB="0" distL="0" distR="0" wp14:anchorId="0B1C54F3" wp14:editId="10BB8168">
-            <wp:extent cx="5943600" cy="608330"/>
-            <wp:effectExtent l="0" t="0" r="0" b="1270"/>
+          <wp:inline distT="0" distB="0" distL="0" distR="0" wp14:anchorId="0B1C54F3" wp14:editId="70E79188">
+            <wp:extent cx="5856742" cy="599440"/>
+            <wp:effectExtent l="0" t="0" r="10795" b="10160"/>
             <wp:docPr id="5" name="Picture 5"/>
             <wp:cNvGraphicFramePr>
               <a:graphicFrameLocks xmlns:a="http://schemas.openxmlformats.org/drawingml/2006/main" noChangeAspect="1"/>
@@ -694,7 +786,7 @@
                   <pic:spPr>
                     <a:xfrm>
                       <a:off x="0" y="0"/>
-                      <a:ext cx="5943600" cy="608330"/>
+                      <a:ext cx="5888779" cy="602719"/>
                     </a:xfrm>
                     <a:prstGeom prst="rect">
                       <a:avLst/>
@@ -721,25 +813,23 @@
           <w:sz w:val="24"/>
           <w:szCs w:val="24"/>
         </w:rPr>
-        <w:t xml:space="preserve">The code above is for an invalid checksum </w:t>
-      </w:r>
-      <w:proofErr w:type="gramStart"/>
-      <w:r>
-        <w:rPr>
-          <w:rFonts w:ascii="Times New Roman" w:hAnsi="Times New Roman" w:cs="Times New Roman"/>
-          <w:sz w:val="24"/>
-          <w:szCs w:val="24"/>
-        </w:rPr>
-        <w:t>received,</w:t>
-      </w:r>
-      <w:proofErr w:type="gramEnd"/>
-      <w:r>
-        <w:rPr>
-          <w:rFonts w:ascii="Times New Roman" w:hAnsi="Times New Roman" w:cs="Times New Roman"/>
-          <w:sz w:val="24"/>
-          <w:szCs w:val="24"/>
-        </w:rPr>
-        <w:t xml:space="preserve"> data is resent. </w:t>
+        <w:t>The code above is for an invalid checksum received, data is resent.</w:t>
+      </w:r>
+      <w:r>
+        <w:rPr>
+          <w:rFonts w:ascii="Times New Roman" w:hAnsi="Times New Roman" w:cs="Times New Roman"/>
+          <w:sz w:val="24"/>
+          <w:szCs w:val="24"/>
+        </w:rPr>
+        <w:t xml:space="preserve"> Upon leaving the send method the logger prints “COMPLETE”.</w:t>
+      </w:r>
+      <w:r>
+        <w:rPr>
+          <w:rFonts w:ascii="Times New Roman" w:hAnsi="Times New Roman" w:cs="Times New Roman"/>
+          <w:sz w:val="24"/>
+          <w:szCs w:val="24"/>
+        </w:rPr>
+        <w:t xml:space="preserve"> </w:t>
       </w:r>
     </w:p>
     <w:p>
@@ -806,7 +896,15 @@
           <w:sz w:val="24"/>
           <w:szCs w:val="24"/>
         </w:rPr>
-        <w:t xml:space="preserve">With the string of data, the checksum, data, and sequence number are extracted and returned in a tuple later. Only parameter is the data. </w:t>
+        <w:t>Parse_packet takes our packets and extracts the different pieces of data based on their size (checksum and sequence number are always a specified length, while data is everything else in the packet).</w:t>
+      </w:r>
+      <w:r>
+        <w:rPr>
+          <w:rFonts w:ascii="Times New Roman" w:hAnsi="Times New Roman" w:cs="Times New Roman"/>
+          <w:sz w:val="24"/>
+          <w:szCs w:val="24"/>
+        </w:rPr>
+        <w:t xml:space="preserve"> </w:t>
       </w:r>
     </w:p>
     <w:p>
@@ -881,7 +979,23 @@
           <w:sz w:val="24"/>
           <w:szCs w:val="24"/>
         </w:rPr>
-        <w:t xml:space="preserve">The receive_packets function overall just listens for packets; takes in the socket, and data/ACL corrupts. They begin with 0 packets. While there are still packets to read in, packet is received. Number of packets to be read in are stored in line 178. The packets are also read in order of what was sent. </w:t>
+        <w:t>The receive_packets function overall just listens for packets; takes in the socket, and data/ACL corrupts. They begin with 0 packets. While there are sti</w:t>
+      </w:r>
+      <w:r>
+        <w:rPr>
+          <w:rFonts w:ascii="Times New Roman" w:hAnsi="Times New Roman" w:cs="Times New Roman"/>
+          <w:sz w:val="24"/>
+          <w:szCs w:val="24"/>
+        </w:rPr>
+        <w:t>ll packets to read in, packets are</w:t>
+      </w:r>
+      <w:r>
+        <w:rPr>
+          <w:rFonts w:ascii="Times New Roman" w:hAnsi="Times New Roman" w:cs="Times New Roman"/>
+          <w:sz w:val="24"/>
+          <w:szCs w:val="24"/>
+        </w:rPr>
+        <w:t xml:space="preserve"> received. Number of packets to be read in are stored in line 178. The packets are also read in order of what was sent. </w:t>
       </w:r>
     </w:p>
     <w:p>
@@ -957,33 +1071,101 @@
           <w:sz w:val="24"/>
           <w:szCs w:val="24"/>
         </w:rPr>
-        <w:t xml:space="preserve">Line 187 tests the ACK packet bit error by corrupting the ack so the receiver waits for a timeout. If ack is not equal to sequence number, error is </w:t>
-      </w:r>
-      <w:proofErr w:type="gramStart"/>
-      <w:r>
-        <w:rPr>
-          <w:rFonts w:ascii="Times New Roman" w:hAnsi="Times New Roman" w:cs="Times New Roman"/>
-          <w:sz w:val="24"/>
-          <w:szCs w:val="24"/>
-        </w:rPr>
-        <w:t>printed  and</w:t>
-      </w:r>
-      <w:proofErr w:type="gramEnd"/>
-      <w:r>
-        <w:rPr>
-          <w:rFonts w:ascii="Times New Roman" w:hAnsi="Times New Roman" w:cs="Times New Roman"/>
-          <w:sz w:val="24"/>
-          <w:szCs w:val="24"/>
-        </w:rPr>
-        <w:t xml:space="preserve"> packets is decremented then wait fir timeout. If not, new checksum is converted to string. New checksum switches 1’s and 0’s. New checksum is converted back to bytes in line 210. </w:t>
-      </w:r>
-      <w:r>
-        <w:rPr>
-          <w:rFonts w:ascii="Times New Roman" w:hAnsi="Times New Roman" w:cs="Times New Roman"/>
-          <w:sz w:val="24"/>
-          <w:szCs w:val="24"/>
-        </w:rPr>
-        <w:t xml:space="preserve">After that, the result is the sum of the checksum and the new checksum. </w:t>
+        <w:t>Line 187 tests the ACK packet bit</w:t>
+      </w:r>
+      <w:r>
+        <w:rPr>
+          <w:rFonts w:ascii="Times New Roman" w:hAnsi="Times New Roman" w:cs="Times New Roman"/>
+          <w:sz w:val="24"/>
+          <w:szCs w:val="24"/>
+        </w:rPr>
+        <w:t xml:space="preserve"> error by corrupting the </w:t>
+      </w:r>
+      <w:proofErr w:type="spellStart"/>
+      <w:r>
+        <w:rPr>
+          <w:rFonts w:ascii="Times New Roman" w:hAnsi="Times New Roman" w:cs="Times New Roman"/>
+          <w:sz w:val="24"/>
+          <w:szCs w:val="24"/>
+        </w:rPr>
+        <w:t>ack</w:t>
+      </w:r>
+      <w:proofErr w:type="spellEnd"/>
+      <w:r>
+        <w:rPr>
+          <w:rFonts w:ascii="Times New Roman" w:hAnsi="Times New Roman" w:cs="Times New Roman"/>
+          <w:sz w:val="24"/>
+          <w:szCs w:val="24"/>
+        </w:rPr>
+        <w:t xml:space="preserve"> if specified to do so. When </w:t>
+      </w:r>
+      <w:proofErr w:type="spellStart"/>
+      <w:r>
+        <w:rPr>
+          <w:rFonts w:ascii="Times New Roman" w:hAnsi="Times New Roman" w:cs="Times New Roman"/>
+          <w:sz w:val="24"/>
+          <w:szCs w:val="24"/>
+        </w:rPr>
+        <w:t>ack</w:t>
+      </w:r>
+      <w:proofErr w:type="spellEnd"/>
+      <w:r>
+        <w:rPr>
+          <w:rFonts w:ascii="Times New Roman" w:hAnsi="Times New Roman" w:cs="Times New Roman"/>
+          <w:sz w:val="24"/>
+          <w:szCs w:val="24"/>
+        </w:rPr>
+        <w:t xml:space="preserve"> is corrupted we simply send back the last received </w:t>
+      </w:r>
+      <w:proofErr w:type="spellStart"/>
+      <w:r>
+        <w:rPr>
+          <w:rFonts w:ascii="Times New Roman" w:hAnsi="Times New Roman" w:cs="Times New Roman"/>
+          <w:sz w:val="24"/>
+          <w:szCs w:val="24"/>
+        </w:rPr>
+        <w:t>ack</w:t>
+      </w:r>
+      <w:proofErr w:type="spellEnd"/>
+      <w:r>
+        <w:rPr>
+          <w:rFonts w:ascii="Times New Roman" w:hAnsi="Times New Roman" w:cs="Times New Roman"/>
+          <w:sz w:val="24"/>
+          <w:szCs w:val="24"/>
+        </w:rPr>
+        <w:t xml:space="preserve"> we’ve gotten, to prevent duplicate packets from being sent repeatedly</w:t>
+      </w:r>
+      <w:r>
+        <w:rPr>
+          <w:rFonts w:ascii="Times New Roman" w:hAnsi="Times New Roman" w:cs="Times New Roman"/>
+          <w:sz w:val="24"/>
+          <w:szCs w:val="24"/>
+        </w:rPr>
+        <w:t xml:space="preserve">. If not, new checksum is converted to string. New checksum switches 1’s and 0’s. New checksum is converted back to bytes in line 210. </w:t>
+      </w:r>
+      <w:r>
+        <w:rPr>
+          <w:rFonts w:ascii="Times New Roman" w:hAnsi="Times New Roman" w:cs="Times New Roman"/>
+          <w:sz w:val="24"/>
+          <w:szCs w:val="24"/>
+        </w:rPr>
+        <w:t xml:space="preserve">After that, the </w:t>
+      </w:r>
+      <w:r>
+        <w:rPr>
+          <w:rFonts w:ascii="Times New Roman" w:hAnsi="Times New Roman" w:cs="Times New Roman"/>
+          <w:sz w:val="24"/>
+          <w:szCs w:val="24"/>
+        </w:rPr>
+        <w:t xml:space="preserve">checksum also gets corrupted if the user inputs parameters to do so (by default nothing is corrupted). Lastly, </w:t>
+      </w:r>
+      <w:r>
+        <w:rPr>
+          <w:rFonts w:ascii="Times New Roman" w:hAnsi="Times New Roman" w:cs="Times New Roman"/>
+          <w:sz w:val="24"/>
+          <w:szCs w:val="24"/>
+        </w:rPr>
+        <w:t xml:space="preserve">result is the sum of the checksum and the new checksum. </w:t>
       </w:r>
     </w:p>
     <w:p>
@@ -1059,43 +1241,23 @@
           <w:sz w:val="24"/>
           <w:szCs w:val="24"/>
         </w:rPr>
-        <w:t xml:space="preserve">Line 224 is used to test for bit errors by corrupting the checksum thus causing the </w:t>
-      </w:r>
-      <w:proofErr w:type="spellStart"/>
-      <w:r>
-        <w:rPr>
-          <w:rFonts w:ascii="Times New Roman" w:hAnsi="Times New Roman" w:cs="Times New Roman"/>
-          <w:sz w:val="24"/>
-          <w:szCs w:val="24"/>
-        </w:rPr>
-        <w:t>reciver</w:t>
-      </w:r>
-      <w:proofErr w:type="spellEnd"/>
-      <w:r>
-        <w:rPr>
-          <w:rFonts w:ascii="Times New Roman" w:hAnsi="Times New Roman" w:cs="Times New Roman"/>
-          <w:sz w:val="24"/>
-          <w:szCs w:val="24"/>
-        </w:rPr>
-        <w:t xml:space="preserve"> to wait for a timeout. If result is not as stated, checksums do not match for packet, error is </w:t>
-      </w:r>
-      <w:proofErr w:type="gramStart"/>
-      <w:r>
-        <w:rPr>
-          <w:rFonts w:ascii="Times New Roman" w:hAnsi="Times New Roman" w:cs="Times New Roman"/>
-          <w:sz w:val="24"/>
-          <w:szCs w:val="24"/>
-        </w:rPr>
-        <w:t>printed</w:t>
-      </w:r>
-      <w:proofErr w:type="gramEnd"/>
-      <w:r>
-        <w:rPr>
-          <w:rFonts w:ascii="Times New Roman" w:hAnsi="Times New Roman" w:cs="Times New Roman"/>
-          <w:sz w:val="24"/>
-          <w:szCs w:val="24"/>
-        </w:rPr>
-        <w:t xml:space="preserve"> and packets received is decremented. If result is good, received packet is added to the list and process is repeated; then send a response to the sender acknowledging that the data is ok. Once the packets are all read in, the socket is ended. </w:t>
+        <w:t>Line 224 is used to test for bit errors by corrupting the checksum thus causing the rec</w:t>
+      </w:r>
+      <w:r>
+        <w:rPr>
+          <w:rFonts w:ascii="Times New Roman" w:hAnsi="Times New Roman" w:cs="Times New Roman"/>
+          <w:sz w:val="24"/>
+          <w:szCs w:val="24"/>
+        </w:rPr>
+        <w:t>e</w:t>
+      </w:r>
+      <w:r>
+        <w:rPr>
+          <w:rFonts w:ascii="Times New Roman" w:hAnsi="Times New Roman" w:cs="Times New Roman"/>
+          <w:sz w:val="24"/>
+          <w:szCs w:val="24"/>
+        </w:rPr>
+        <w:t xml:space="preserve">iver to wait for a timeout. If result is not as stated, checksums do not match for packet, error is printed and packets received is decremented. If result is good, received packet is added to the list and process is repeated; then send a response to the sender acknowledging that the data is ok. Once the packets are all read in, the socket is ended. </w:t>
       </w:r>
     </w:p>
     <w:p>
@@ -1179,7 +1341,23 @@
           <w:sz w:val="24"/>
           <w:szCs w:val="24"/>
         </w:rPr>
-        <w:t xml:space="preserve">If probability is 0, checksum is returned. Otherwise, probability is turned into an integer and randomly generated between 0 and 100. Packet returns invalid checksum if packet is corrupted, if not return the original checksum. </w:t>
+        <w:t xml:space="preserve">If probability is 0, checksum is returned. Otherwise, probability is turned into an integer and randomly generated between 0 and 100. Packet returns invalid checksum if packet is </w:t>
+      </w:r>
+      <w:r>
+        <w:rPr>
+          <w:rFonts w:ascii="Times New Roman" w:hAnsi="Times New Roman" w:cs="Times New Roman"/>
+          <w:sz w:val="24"/>
+          <w:szCs w:val="24"/>
+        </w:rPr>
+        <w:t xml:space="preserve">to be </w:t>
+      </w:r>
+      <w:r>
+        <w:rPr>
+          <w:rFonts w:ascii="Times New Roman" w:hAnsi="Times New Roman" w:cs="Times New Roman"/>
+          <w:sz w:val="24"/>
+          <w:szCs w:val="24"/>
+        </w:rPr>
+        <w:t xml:space="preserve">corrupted, if not return the original checksum. </w:t>
       </w:r>
     </w:p>
     <w:p>
@@ -1248,13 +1426,73 @@
           <w:szCs w:val="24"/>
         </w:rPr>
       </w:pPr>
-      <w:r>
-        <w:rPr>
-          <w:rFonts w:ascii="Times New Roman" w:hAnsi="Times New Roman" w:cs="Times New Roman"/>
-          <w:sz w:val="24"/>
-          <w:szCs w:val="24"/>
-        </w:rPr>
-        <w:t xml:space="preserve">Ack corrupt function does similar with probability equal to 0; ack bit is returned. Probability is treated the same as before and if probability is greater than randomly generated number than corrupt ack is returned. If not, original ack is returned. </w:t>
+      <w:proofErr w:type="spellStart"/>
+      <w:r>
+        <w:rPr>
+          <w:rFonts w:ascii="Times New Roman" w:hAnsi="Times New Roman" w:cs="Times New Roman"/>
+          <w:sz w:val="24"/>
+          <w:szCs w:val="24"/>
+        </w:rPr>
+        <w:t>Ack</w:t>
+      </w:r>
+      <w:proofErr w:type="spellEnd"/>
+      <w:r>
+        <w:rPr>
+          <w:rFonts w:ascii="Times New Roman" w:hAnsi="Times New Roman" w:cs="Times New Roman"/>
+          <w:sz w:val="24"/>
+          <w:szCs w:val="24"/>
+        </w:rPr>
+        <w:t xml:space="preserve"> corrupt function </w:t>
+      </w:r>
+      <w:r>
+        <w:rPr>
+          <w:rFonts w:ascii="Times New Roman" w:hAnsi="Times New Roman" w:cs="Times New Roman"/>
+          <w:sz w:val="24"/>
+          <w:szCs w:val="24"/>
+        </w:rPr>
+        <w:t>behaves similarly, when the</w:t>
+      </w:r>
+      <w:r>
+        <w:rPr>
+          <w:rFonts w:ascii="Times New Roman" w:hAnsi="Times New Roman" w:cs="Times New Roman"/>
+          <w:sz w:val="24"/>
+          <w:szCs w:val="24"/>
+        </w:rPr>
+        <w:t xml:space="preserve"> probability</w:t>
+      </w:r>
+      <w:r>
+        <w:rPr>
+          <w:rFonts w:ascii="Times New Roman" w:hAnsi="Times New Roman" w:cs="Times New Roman"/>
+          <w:sz w:val="24"/>
+          <w:szCs w:val="24"/>
+        </w:rPr>
+        <w:t xml:space="preserve"> is equal to 0 the original</w:t>
+      </w:r>
+      <w:r>
+        <w:rPr>
+          <w:rFonts w:ascii="Times New Roman" w:hAnsi="Times New Roman" w:cs="Times New Roman"/>
+          <w:sz w:val="24"/>
+          <w:szCs w:val="24"/>
+        </w:rPr>
+        <w:t xml:space="preserve"> </w:t>
+      </w:r>
+      <w:proofErr w:type="spellStart"/>
+      <w:r>
+        <w:rPr>
+          <w:rFonts w:ascii="Times New Roman" w:hAnsi="Times New Roman" w:cs="Times New Roman"/>
+          <w:sz w:val="24"/>
+          <w:szCs w:val="24"/>
+        </w:rPr>
+        <w:t>ack</w:t>
+      </w:r>
+      <w:proofErr w:type="spellEnd"/>
+      <w:r>
+        <w:rPr>
+          <w:rFonts w:ascii="Times New Roman" w:hAnsi="Times New Roman" w:cs="Times New Roman"/>
+          <w:sz w:val="24"/>
+          <w:szCs w:val="24"/>
+        </w:rPr>
+        <w:t xml:space="preserve"> bit is returned. Probability is treated the same as before and if probability is greater than randomly generated number than corrupt ack is returned. If not, original ack is returned. </w:t>
       </w:r>
     </w:p>
     <w:p>
@@ -1486,25 +1724,15 @@
           <w:sz w:val="24"/>
           <w:szCs w:val="24"/>
         </w:rPr>
-        <w:t xml:space="preserve">for data. </w:t>
-      </w:r>
-      <w:proofErr w:type="spellStart"/>
-      <w:r>
-        <w:rPr>
-          <w:rFonts w:ascii="Times New Roman" w:hAnsi="Times New Roman" w:cs="Times New Roman"/>
-          <w:sz w:val="24"/>
-          <w:szCs w:val="24"/>
-        </w:rPr>
-        <w:t>Def_listen</w:t>
-      </w:r>
-      <w:proofErr w:type="spellEnd"/>
-      <w:r>
-        <w:rPr>
-          <w:rFonts w:ascii="Times New Roman" w:hAnsi="Times New Roman" w:cs="Times New Roman"/>
-          <w:sz w:val="24"/>
-          <w:szCs w:val="24"/>
-        </w:rPr>
-        <w:t xml:space="preserve"> receives in packets from the sender. Once all the packets have been received, packets are joined into a </w:t>
+        <w:t>for data. L</w:t>
+      </w:r>
+      <w:r>
+        <w:rPr>
+          <w:rFonts w:ascii="Times New Roman" w:hAnsi="Times New Roman" w:cs="Times New Roman"/>
+          <w:sz w:val="24"/>
+          <w:szCs w:val="24"/>
+        </w:rPr>
+        <w:t xml:space="preserve">isten receives in packets from the sender. Once all the packets have been received, packets are joined into a </w:t>
       </w:r>
       <w:proofErr w:type="gramStart"/>
       <w:r>
@@ -1693,43 +1921,7 @@
           <w:sz w:val="24"/>
           <w:szCs w:val="24"/>
         </w:rPr>
-        <w:t xml:space="preserve">Island.bmp is the image name. Receiver address and port are </w:t>
-      </w:r>
-      <w:proofErr w:type="gramStart"/>
-      <w:r>
-        <w:rPr>
-          <w:rFonts w:ascii="Times New Roman" w:hAnsi="Times New Roman" w:cs="Times New Roman"/>
-          <w:sz w:val="24"/>
-          <w:szCs w:val="24"/>
-        </w:rPr>
-        <w:t>set</w:t>
-      </w:r>
-      <w:proofErr w:type="gramEnd"/>
-      <w:r>
-        <w:rPr>
-          <w:rFonts w:ascii="Times New Roman" w:hAnsi="Times New Roman" w:cs="Times New Roman"/>
-          <w:sz w:val="24"/>
-          <w:szCs w:val="24"/>
-        </w:rPr>
-        <w:t xml:space="preserve"> and a socket is aligned to prepare the sending. Original image is opened and then converted to packets. Line 28 begins sending the packets to the receiver. Timer begins in line 32 for the times to send all the packets. Once all are sent, the sender is </w:t>
-      </w:r>
-      <w:proofErr w:type="gramStart"/>
-      <w:r>
-        <w:rPr>
-          <w:rFonts w:ascii="Times New Roman" w:hAnsi="Times New Roman" w:cs="Times New Roman"/>
-          <w:sz w:val="24"/>
-          <w:szCs w:val="24"/>
-        </w:rPr>
-        <w:t>closed</w:t>
-      </w:r>
-      <w:proofErr w:type="gramEnd"/>
-      <w:r>
-        <w:rPr>
-          <w:rFonts w:ascii="Times New Roman" w:hAnsi="Times New Roman" w:cs="Times New Roman"/>
-          <w:sz w:val="24"/>
-          <w:szCs w:val="24"/>
-        </w:rPr>
-        <w:t xml:space="preserve"> and the time is stated. </w:t>
+        <w:t xml:space="preserve">Island.bmp is the image name. Receiver address and port are set and a socket is aligned to prepare the sending. Original image is opened and then converted to packets. Line 28 begins sending the packets to the receiver. Timer begins in line 32 for the times to send all the packets. Once all are sent, the sender is closed and the time is stated. </w:t>
       </w:r>
     </w:p>
     <w:p>
@@ -2428,8 +2620,6 @@
         </w:rPr>
         <w:t xml:space="preserve">Beginning of receiver code snip. </w:t>
       </w:r>
-      <w:bookmarkStart w:id="0" w:name="_GoBack"/>
-      <w:bookmarkEnd w:id="0"/>
     </w:p>
     <w:p>
       <w:pPr>
@@ -2701,6 +2891,8 @@
         </w:rPr>
         <w:t xml:space="preserve">Code snip of sender side. </w:t>
       </w:r>
+      <w:bookmarkStart w:id="0" w:name="_GoBack"/>
+      <w:bookmarkEnd w:id="0"/>
     </w:p>
     <w:sectPr>
       <w:pgSz w:w="12240" w:h="15840"/>
@@ -2713,7 +2905,7 @@
 </file>
 
 <file path=word/styles.xml><?xml version="1.0" encoding="utf-8"?>
-<w:styles xmlns:mc="http://schemas.openxmlformats.org/markup-compatibility/2006" xmlns:r="http://schemas.openxmlformats.org/officeDocument/2006/relationships" xmlns:w="http://schemas.openxmlformats.org/wordprocessingml/2006/main" xmlns:w14="http://schemas.microsoft.com/office/word/2010/wordml" xmlns:w15="http://schemas.microsoft.com/office/word/2012/wordml" xmlns:w16cid="http://schemas.microsoft.com/office/word/2016/wordml/cid" xmlns:w16se="http://schemas.microsoft.com/office/word/2015/wordml/symex" mc:Ignorable="w14 w15 w16se w16cid">
+<w:styles xmlns:mc="http://schemas.openxmlformats.org/markup-compatibility/2006" xmlns:r="http://schemas.openxmlformats.org/officeDocument/2006/relationships" xmlns:w="http://schemas.openxmlformats.org/wordprocessingml/2006/main" xmlns:w14="http://schemas.microsoft.com/office/word/2010/wordml" xmlns:w15="http://schemas.microsoft.com/office/word/2012/wordml" mc:Ignorable="w14 w15">
   <w:docDefaults>
     <w:rPrDefault>
       <w:rPr>
@@ -2729,7 +2921,7 @@
       </w:pPr>
     </w:pPrDefault>
   </w:docDefaults>
-  <w:latentStyles w:defLockedState="0" w:defUIPriority="99" w:defSemiHidden="0" w:defUnhideWhenUsed="0" w:defQFormat="0" w:count="376">
+  <w:latentStyles w:defLockedState="0" w:defUIPriority="99" w:defSemiHidden="0" w:defUnhideWhenUsed="0" w:defQFormat="0" w:count="382">
     <w:lsdException w:name="Normal" w:uiPriority="0" w:qFormat="1"/>
     <w:lsdException w:name="heading 1" w:uiPriority="9" w:qFormat="1"/>
     <w:lsdException w:name="heading 2" w:semiHidden="1" w:uiPriority="9" w:unhideWhenUsed="1" w:qFormat="1"/>
@@ -2835,6 +3027,7 @@
     <w:lsdException w:name="HTML Sample" w:semiHidden="1" w:unhideWhenUsed="1"/>
     <w:lsdException w:name="HTML Typewriter" w:semiHidden="1" w:unhideWhenUsed="1"/>
     <w:lsdException w:name="HTML Variable" w:semiHidden="1" w:unhideWhenUsed="1"/>
+    <w:lsdException w:name="Normal Table" w:semiHidden="1" w:unhideWhenUsed="1"/>
     <w:lsdException w:name="annotation subject" w:semiHidden="1" w:unhideWhenUsed="1"/>
     <w:lsdException w:name="No List" w:semiHidden="1" w:unhideWhenUsed="1"/>
     <w:lsdException w:name="Outline List 1" w:semiHidden="1" w:unhideWhenUsed="1"/>
@@ -2881,8 +3074,10 @@
     <w:lsdException w:name="Table Subtle 2" w:semiHidden="1" w:unhideWhenUsed="1"/>
     <w:lsdException w:name="Table Web 1" w:semiHidden="1" w:unhideWhenUsed="1"/>
     <w:lsdException w:name="Table Web 2" w:semiHidden="1" w:unhideWhenUsed="1"/>
+    <w:lsdException w:name="Table Web 3" w:semiHidden="1" w:unhideWhenUsed="1"/>
     <w:lsdException w:name="Balloon Text" w:semiHidden="1" w:unhideWhenUsed="1"/>
     <w:lsdException w:name="Table Grid" w:uiPriority="59"/>
+    <w:lsdException w:name="Table Theme" w:semiHidden="1" w:unhideWhenUsed="1"/>
     <w:lsdException w:name="Placeholder Text" w:semiHidden="1"/>
     <w:lsdException w:name="No Spacing" w:uiPriority="1" w:qFormat="1"/>
     <w:lsdException w:name="Light Shading" w:uiPriority="60"/>
@@ -3100,9 +3295,6 @@
     <w:lsdException w:name="List Table 7 Colorful Accent 6" w:uiPriority="52"/>
     <w:lsdException w:name="Mention" w:semiHidden="1" w:unhideWhenUsed="1"/>
     <w:lsdException w:name="Smart Hyperlink" w:semiHidden="1" w:unhideWhenUsed="1"/>
-    <w:lsdException w:name="Hashtag" w:semiHidden="1" w:unhideWhenUsed="1"/>
-    <w:lsdException w:name="Unresolved Mention" w:semiHidden="1" w:unhideWhenUsed="1"/>
-    <w:lsdException w:name="Smart Link" w:semiHidden="1" w:unhideWhenUsed="1"/>
   </w:latentStyles>
   <w:style w:type="paragraph" w:default="1" w:styleId="Normal">
     <w:name w:val="Normal"/>

</xml_diff>